<commit_message>
Cleaned up formatting in .rmd, working with fars_functions.R to correct overweighting of multiple drug hits.
</commit_message>
<xml_diff>
--- a/writing/fars_analysis.docx
+++ b/writing/fars_analysis.docx
@@ -50,36 +50,20 @@
     </w:p>
     <w:p>
       <w:pPr>
-        <w:pStyle w:val="FirstParagraph"/>
-      </w:pPr>
-      <w:r>
-        <w:t xml:space="preserve"> </w:t>
+        <w:pStyle w:val="Heading3"/>
+      </w:pPr>
+      <w:bookmarkStart w:id="21" w:name="results"/>
+      <w:bookmarkEnd w:id="21"/>
+      <w:r>
+        <w:t xml:space="preserve">Results</w:t>
       </w:r>
     </w:p>
     <w:p>
       <w:pPr>
-        <w:pStyle w:val="Heading3"/>
-      </w:pPr>
-      <w:bookmarkStart w:id="21" w:name="results"/>
-      <w:bookmarkEnd w:id="21"/>
-      <w:r>
-        <w:t xml:space="preserve">Results</w:t>
-      </w:r>
-    </w:p>
-    <w:p>
-      <w:pPr>
         <w:pStyle w:val="FirstParagraph"/>
       </w:pPr>
       <w:r>
-        <w:t xml:space="preserve"> </w:t>
-      </w:r>
-    </w:p>
-    <w:p>
-      <w:pPr>
-        <w:pStyle w:val="BodyText"/>
-      </w:pPr>
-      <w:r>
-        <w:t xml:space="preserve">Percentages of drivers testing positive by drug type, sex and year group</w:t>
+        <w:t xml:space="preserve">Table 1: Percentages of drivers testing positive by drug type, sex and year group</w:t>
       </w:r>
     </w:p>
     <w:tbl>
@@ -731,6 +715,14 @@
         </w:tc>
       </w:tr>
     </w:tbl>
+    <w:p>
+      <w:pPr>
+        <w:pStyle w:val="BodyText"/>
+      </w:pPr>
+      <w:r>
+        <w:t xml:space="preserve"> </w:t>
+      </w:r>
+    </w:p>
     <w:p>
       <w:pPr>
         <w:pStyle w:val="BodyText"/>
@@ -795,6 +787,46 @@
         <w:pStyle w:val="BodyText"/>
       </w:pPr>
       <w:r>
+        <w:t xml:space="preserve"> </w:t>
+      </w:r>
+    </w:p>
+    <w:p>
+      <w:pPr>
+        <w:pStyle w:val="BodyText"/>
+      </w:pPr>
+      <w:r>
+        <w:t xml:space="preserve"> </w:t>
+      </w:r>
+    </w:p>
+    <w:p>
+      <w:pPr>
+        <w:pStyle w:val="BodyText"/>
+      </w:pPr>
+      <w:r>
+        <w:t xml:space="preserve"> </w:t>
+      </w:r>
+    </w:p>
+    <w:p>
+      <w:pPr>
+        <w:pStyle w:val="BodyText"/>
+      </w:pPr>
+      <w:r>
+        <w:t xml:space="preserve"> </w:t>
+      </w:r>
+    </w:p>
+    <w:p>
+      <w:pPr>
+        <w:pStyle w:val="BodyText"/>
+      </w:pPr>
+      <w:r>
+        <w:t xml:space="preserve"> </w:t>
+      </w:r>
+    </w:p>
+    <w:p>
+      <w:pPr>
+        <w:pStyle w:val="BodyText"/>
+      </w:pPr>
+      <w:r>
         <w:t xml:space="preserve">Figure 2: Prevalence of nonalcohol drugs in fatally injured drivers by year and drug type</w:t>
       </w:r>
       <w:r>
@@ -901,21 +933,19 @@
           </wp:inline>
         </w:drawing>
       </w:r>
+      <w:r>
+        <w:t xml:space="preserve"> </w:t>
+      </w:r>
+      <w:r>
+        <w:t xml:space="preserve"> </w:t>
+      </w:r>
     </w:p>
     <w:p>
       <w:pPr>
         <w:pStyle w:val="BodyText"/>
       </w:pPr>
       <w:r>
-        <w:t xml:space="preserve"> </w:t>
-      </w:r>
-    </w:p>
-    <w:p>
-      <w:pPr>
-        <w:pStyle w:val="BodyText"/>
-      </w:pPr>
-      <w:r>
-        <w:t xml:space="preserve">Prevalence of drugs in fally injured drivers for 1999 and 2010 by drug type</w:t>
+        <w:t xml:space="preserve">Table 2: Prevalence of drugs in fally injured drivers for 1999 and 2010 by drug type</w:t>
       </w:r>
     </w:p>
     <w:tbl>
@@ -1191,21 +1221,36 @@
           </w:p>
         </w:tc>
       </w:tr>
+      <w:tr>
+        <w:tc>
+          <w:p>
+            <w:pPr>
+              <w:pStyle w:val="Compact"/>
+              <w:jc w:val="left"/>
+            </w:pPr>
+            <w:r>
+              <w:t xml:space="preserve"> </w:t>
+            </w:r>
+          </w:p>
+        </w:tc>
+        <w:tc>
+          <w:p>
+            <w:pStyle w:val="Compact"/>
+          </w:p>
+        </w:tc>
+        <w:tc>
+          <w:p>
+            <w:pStyle w:val="Compact"/>
+          </w:p>
+        </w:tc>
+      </w:tr>
     </w:tbl>
     <w:p>
       <w:pPr>
         <w:pStyle w:val="BodyText"/>
       </w:pPr>
       <w:r>
-        <w:t xml:space="preserve"> </w:t>
-      </w:r>
-    </w:p>
-    <w:p>
-      <w:pPr>
-        <w:pStyle w:val="BodyText"/>
-      </w:pPr>
-      <w:r>
-        <w:t xml:space="preserve">Statistics for testing for trend in prevalence of drugs over study years by drug type using Cochran-Armitage trend test</w:t>
+        <w:t xml:space="preserve">Table 3: Statistics for testing for trend in prevalence of drugs over study years by drug type using Cochran-Armitage trend test</w:t>
       </w:r>
     </w:p>
     <w:tbl>
@@ -1545,7 +1590,7 @@
         <w:pStyle w:val="BodyText"/>
       </w:pPr>
       <w:r>
-        <w:t xml:space="preserve">Statistics for testing for trend in prevalence of drugs over study years by drug type using Wald test of logistic regression coefficient for year</w:t>
+        <w:t xml:space="preserve">Table 4: Statistics for testing for trend in prevalence of drugs over study years by drug type using Wald test of logistic regression coefficient for year</w:t>
       </w:r>
     </w:p>
     <w:tbl>
@@ -1853,29 +1898,6 @@
             <w:r>
               <w:t xml:space="preserve">0.146</w:t>
             </w:r>
-          </w:p>
-        </w:tc>
-      </w:tr>
-      <w:tr>
-        <w:tc>
-          <w:p>
-            <w:pPr>
-              <w:pStyle w:val="Compact"/>
-              <w:jc w:val="left"/>
-            </w:pPr>
-            <w:r>
-              <w:t xml:space="preserve"> </w:t>
-            </w:r>
-          </w:p>
-        </w:tc>
-        <w:tc>
-          <w:p>
-            <w:pStyle w:val="Compact"/>
-          </w:p>
-        </w:tc>
-        <w:tc>
-          <w:p>
-            <w:pStyle w:val="Compact"/>
           </w:p>
         </w:tc>
       </w:tr>
@@ -2095,7 +2117,7 @@
     </w:lvl>
   </w:abstractNum>
   <w:abstractNum w:abstractNumId="990">
-    <w:nsid w:val="dc00030d"/>
+    <w:nsid w:val="b2f743f5"/>
     <w:multiLevelType w:val="multilevel"/>
     <w:lvl w:ilvl="0">
       <w:numFmt w:val="bullet"/>
@@ -2377,12 +2399,12 @@
     <w:name w:val="Compact"/>
     <w:basedOn w:val="BodyText"/>
     <w:qFormat/>
-    <w:rsid w:val="003E080F"/>
+    <w:rsid w:val="000B2E6D"/>
     <w:pPr>
       <w:spacing w:before="0" w:after="0"/>
     </w:pPr>
     <w:rPr>
-      <w:sz w:val="20"/>
+      <w:sz w:val="18"/>
     </w:rPr>
   </w:style>
   <w:style w:type="paragraph" w:styleId="Title">

</xml_diff>